<commit_message>
Actualizacion final: Inclusion de Manual de Usuario en formato Word y sincronizacion de documentos
</commit_message>
<xml_diff>
--- a/MANUAL DE USUARIO.docx
+++ b/MANUAL DE USUARIO.docx
@@ -327,15 +327,234 @@
       </w:r>
     </w:p>
     <w:p>
-      <w:pPr>
-        <w:rPr>
-          <w:lang w:val="es-EC"/>
-        </w:rPr>
-      </w:pPr>
-      <w:r>
-        <w:rPr>
-          <w:lang w:val="es-EC"/>
-        </w:rPr>
+      <w:r>
+        <w:drawing>
+          <wp:inline distT="0" distB="0" distL="0" distR="0" wp14:anchorId="74ADB539" wp14:editId="720A677A">
+            <wp:extent cx="2657256" cy="3322622"/>
+            <wp:effectExtent l="0" t="0" r="0" b="0"/>
+            <wp:docPr id="139093297" name="Picture 1"/>
+            <wp:cNvGraphicFramePr>
+              <a:graphicFrameLocks xmlns:a="http://schemas.openxmlformats.org/drawingml/2006/main" noChangeAspect="1"/>
+            </wp:cNvGraphicFramePr>
+            <a:graphic xmlns:a="http://schemas.openxmlformats.org/drawingml/2006/main">
+              <a:graphicData uri="http://schemas.openxmlformats.org/drawingml/2006/picture">
+                <pic:pic xmlns:pic="http://schemas.openxmlformats.org/drawingml/2006/picture">
+                  <pic:nvPicPr>
+                    <pic:cNvPr id="139093297" name=""/>
+                    <pic:cNvPicPr/>
+                  </pic:nvPicPr>
+                  <pic:blipFill>
+                    <a:blip r:embed="rId7"/>
+                    <a:stretch>
+                      <a:fillRect/>
+                    </a:stretch>
+                  </pic:blipFill>
+                  <pic:spPr>
+                    <a:xfrm>
+                      <a:off x="0" y="0"/>
+                      <a:ext cx="2662530" cy="3329216"/>
+                    </a:xfrm>
+                    <a:prstGeom prst="rect">
+                      <a:avLst/>
+                    </a:prstGeom>
+                  </pic:spPr>
+                </pic:pic>
+              </a:graphicData>
+            </a:graphic>
+          </wp:inline>
+        </w:drawing>
+      </w:r>
+    </w:p>
+    <w:p>
+      <w:pPr>
+        <w:rPr>
+          <w:lang w:val="es-EC"/>
+        </w:rPr>
+      </w:pPr>
+      <w:r>
+        <w:rPr>
+          <w:lang w:val="es-EC"/>
+        </w:rPr>
+        <w:t>754DBB5</w:t>
+      </w:r>
+      <w:r>
+        <w:rPr>
+          <w:lang w:val="es-EC"/>
+        </w:rPr>
+        <w:t>6</w:t>
+      </w:r>
+    </w:p>
+    <w:p>
+      <w:pPr>
+        <w:rPr>
+          <w:lang w:val="es-EC"/>
+        </w:rPr>
+      </w:pPr>
+      <w:r>
+        <w:rPr>
+          <w:lang w:val="es-EC"/>
+        </w:rPr>
+        <w:lastRenderedPageBreak/>
+        <w:t>Empleado…</w:t>
+      </w:r>
+    </w:p>
+    <w:p>
+      <w:pPr>
+        <w:rPr>
+          <w:lang w:val="es-EC"/>
+        </w:rPr>
+      </w:pPr>
+      <w:r>
+        <w:rPr>
+          <w:lang w:val="es-EC"/>
+        </w:rPr>
+        <w:drawing>
+          <wp:inline distT="0" distB="0" distL="0" distR="0" wp14:anchorId="7B29B6C5" wp14:editId="5201078C">
+            <wp:extent cx="2569129" cy="5020146"/>
+            <wp:effectExtent l="0" t="0" r="3175" b="0"/>
+            <wp:docPr id="277501110" name="Picture 1"/>
+            <wp:cNvGraphicFramePr>
+              <a:graphicFrameLocks xmlns:a="http://schemas.openxmlformats.org/drawingml/2006/main" noChangeAspect="1"/>
+            </wp:cNvGraphicFramePr>
+            <a:graphic xmlns:a="http://schemas.openxmlformats.org/drawingml/2006/main">
+              <a:graphicData uri="http://schemas.openxmlformats.org/drawingml/2006/picture">
+                <pic:pic xmlns:pic="http://schemas.openxmlformats.org/drawingml/2006/picture">
+                  <pic:nvPicPr>
+                    <pic:cNvPr id="277501110" name=""/>
+                    <pic:cNvPicPr/>
+                  </pic:nvPicPr>
+                  <pic:blipFill>
+                    <a:blip r:embed="rId8"/>
+                    <a:stretch>
+                      <a:fillRect/>
+                    </a:stretch>
+                  </pic:blipFill>
+                  <pic:spPr>
+                    <a:xfrm>
+                      <a:off x="0" y="0"/>
+                      <a:ext cx="2571360" cy="5024506"/>
+                    </a:xfrm>
+                    <a:prstGeom prst="rect">
+                      <a:avLst/>
+                    </a:prstGeom>
+                  </pic:spPr>
+                </pic:pic>
+              </a:graphicData>
+            </a:graphic>
+          </wp:inline>
+        </w:drawing>
+      </w:r>
+    </w:p>
+    <w:p>
+      <w:pPr>
+        <w:rPr>
+          <w:lang w:val="es-EC"/>
+        </w:rPr>
+      </w:pPr>
+      <w:r>
+        <w:rPr>
+          <w:lang w:val="es-EC"/>
+        </w:rPr>
+        <w:t xml:space="preserve"> </w:t>
+      </w:r>
+      <w:r>
+        <w:rPr>
+          <w:lang w:val="es-EC"/>
+        </w:rPr>
+        <w:drawing>
+          <wp:inline distT="0" distB="0" distL="0" distR="0" wp14:anchorId="05BAAAD6" wp14:editId="76BA691C">
+            <wp:extent cx="2439908" cy="2698861"/>
+            <wp:effectExtent l="0" t="0" r="0" b="6350"/>
+            <wp:docPr id="918254807" name="Picture 1"/>
+            <wp:cNvGraphicFramePr>
+              <a:graphicFrameLocks xmlns:a="http://schemas.openxmlformats.org/drawingml/2006/main" noChangeAspect="1"/>
+            </wp:cNvGraphicFramePr>
+            <a:graphic xmlns:a="http://schemas.openxmlformats.org/drawingml/2006/main">
+              <a:graphicData uri="http://schemas.openxmlformats.org/drawingml/2006/picture">
+                <pic:pic xmlns:pic="http://schemas.openxmlformats.org/drawingml/2006/picture">
+                  <pic:nvPicPr>
+                    <pic:cNvPr id="918254807" name=""/>
+                    <pic:cNvPicPr/>
+                  </pic:nvPicPr>
+                  <pic:blipFill>
+                    <a:blip r:embed="rId9"/>
+                    <a:stretch>
+                      <a:fillRect/>
+                    </a:stretch>
+                  </pic:blipFill>
+                  <pic:spPr>
+                    <a:xfrm>
+                      <a:off x="0" y="0"/>
+                      <a:ext cx="2457955" cy="2718823"/>
+                    </a:xfrm>
+                    <a:prstGeom prst="rect">
+                      <a:avLst/>
+                    </a:prstGeom>
+                  </pic:spPr>
+                </pic:pic>
+              </a:graphicData>
+            </a:graphic>
+          </wp:inline>
+        </w:drawing>
+      </w:r>
+      <w:r>
+        <w:rPr>
+          <w:lang w:val="es-EC"/>
+        </w:rPr>
+        <w:t xml:space="preserve">     </w:t>
+      </w:r>
+      <w:r>
+        <w:rPr>
+          <w:lang w:val="es-EC"/>
+        </w:rPr>
+        <w:drawing>
+          <wp:inline distT="0" distB="0" distL="0" distR="0" wp14:anchorId="2290F9F8" wp14:editId="0D1FD521">
+            <wp:extent cx="2792994" cy="2692499"/>
+            <wp:effectExtent l="0" t="0" r="7620" b="0"/>
+            <wp:docPr id="1145966773" name="Picture 1"/>
+            <wp:cNvGraphicFramePr>
+              <a:graphicFrameLocks xmlns:a="http://schemas.openxmlformats.org/drawingml/2006/main" noChangeAspect="1"/>
+            </wp:cNvGraphicFramePr>
+            <a:graphic xmlns:a="http://schemas.openxmlformats.org/drawingml/2006/main">
+              <a:graphicData uri="http://schemas.openxmlformats.org/drawingml/2006/picture">
+                <pic:pic xmlns:pic="http://schemas.openxmlformats.org/drawingml/2006/picture">
+                  <pic:nvPicPr>
+                    <pic:cNvPr id="1145966773" name=""/>
+                    <pic:cNvPicPr/>
+                  </pic:nvPicPr>
+                  <pic:blipFill>
+                    <a:blip r:embed="rId10"/>
+                    <a:stretch>
+                      <a:fillRect/>
+                    </a:stretch>
+                  </pic:blipFill>
+                  <pic:spPr>
+                    <a:xfrm>
+                      <a:off x="0" y="0"/>
+                      <a:ext cx="2815238" cy="2713943"/>
+                    </a:xfrm>
+                    <a:prstGeom prst="rect">
+                      <a:avLst/>
+                    </a:prstGeom>
+                  </pic:spPr>
+                </pic:pic>
+              </a:graphicData>
+            </a:graphic>
+          </wp:inline>
+        </w:drawing>
+      </w:r>
+    </w:p>
+    <w:p>
+      <w:pPr>
+        <w:rPr>
+          <w:lang w:val="es-EC"/>
+        </w:rPr>
+      </w:pPr>
+      <w:r>
+        <w:rPr>
+          <w:lang w:val="es-EC"/>
+        </w:rPr>
+        <w:lastRenderedPageBreak/>
         <w:t>2. GESTIÓN DE LA ORGANIZACIÓN (SOLO EMPRESARIO)</w:t>
       </w:r>
     </w:p>
@@ -349,19 +568,6 @@
         <w:rPr>
           <w:lang w:val="es-EC"/>
         </w:rPr>
-        <w:t>-----------------------------------------------</w:t>
-      </w:r>
-    </w:p>
-    <w:p>
-      <w:pPr>
-        <w:rPr>
-          <w:lang w:val="es-EC"/>
-        </w:rPr>
-      </w:pPr>
-      <w:r>
-        <w:rPr>
-          <w:lang w:val="es-EC"/>
-        </w:rPr>
         <w:t>Como Empresario, usted es el responsable de activar a los nuevos miembros.</w:t>
       </w:r>
     </w:p>
@@ -467,8 +673,219 @@
         <w:rPr>
           <w:lang w:val="es-EC"/>
         </w:rPr>
+        <w:drawing>
+          <wp:inline distT="0" distB="0" distL="0" distR="0" wp14:anchorId="7BF9E89B" wp14:editId="45F15724">
+            <wp:extent cx="5612130" cy="3507105"/>
+            <wp:effectExtent l="0" t="0" r="7620" b="0"/>
+            <wp:docPr id="734938156" name="Picture 1"/>
+            <wp:cNvGraphicFramePr>
+              <a:graphicFrameLocks xmlns:a="http://schemas.openxmlformats.org/drawingml/2006/main" noChangeAspect="1"/>
+            </wp:cNvGraphicFramePr>
+            <a:graphic xmlns:a="http://schemas.openxmlformats.org/drawingml/2006/main">
+              <a:graphicData uri="http://schemas.openxmlformats.org/drawingml/2006/picture">
+                <pic:pic xmlns:pic="http://schemas.openxmlformats.org/drawingml/2006/picture">
+                  <pic:nvPicPr>
+                    <pic:cNvPr id="734938156" name=""/>
+                    <pic:cNvPicPr/>
+                  </pic:nvPicPr>
+                  <pic:blipFill>
+                    <a:blip r:embed="rId11"/>
+                    <a:stretch>
+                      <a:fillRect/>
+                    </a:stretch>
+                  </pic:blipFill>
+                  <pic:spPr>
+                    <a:xfrm>
+                      <a:off x="0" y="0"/>
+                      <a:ext cx="5612130" cy="3507105"/>
+                    </a:xfrm>
+                    <a:prstGeom prst="rect">
+                      <a:avLst/>
+                    </a:prstGeom>
+                  </pic:spPr>
+                </pic:pic>
+              </a:graphicData>
+            </a:graphic>
+          </wp:inline>
+        </w:drawing>
+      </w:r>
+    </w:p>
+    <w:p>
+      <w:pPr>
+        <w:rPr>
+          <w:lang w:val="es-EC"/>
+        </w:rPr>
+      </w:pPr>
+    </w:p>
+    <w:p>
+      <w:pPr>
+        <w:rPr>
+          <w:lang w:val="es-EC"/>
+        </w:rPr>
+      </w:pPr>
+      <w:r>
+        <w:rPr>
+          <w:lang w:val="es-EC"/>
+        </w:rPr>
+        <w:t>3. GESTIÓN DE ACTIVOS DE INFORMACIÓN</w:t>
+      </w:r>
+    </w:p>
+    <w:p>
+      <w:pPr>
+        <w:rPr>
+          <w:lang w:val="es-EC"/>
+        </w:rPr>
+      </w:pPr>
+      <w:r>
+        <w:rPr>
+          <w:lang w:val="es-EC"/>
+        </w:rPr>
+        <w:t>El primer paso técnico es registrar qué activos vamos a proteger.</w:t>
+      </w:r>
+    </w:p>
+    <w:p>
+      <w:pPr>
+        <w:rPr>
+          <w:lang w:val="es-EC"/>
+        </w:rPr>
+      </w:pPr>
+    </w:p>
+    <w:p>
+      <w:pPr>
+        <w:rPr>
+          <w:lang w:val="es-EC"/>
+        </w:rPr>
+      </w:pPr>
+      <w:r>
+        <w:rPr>
+          <w:lang w:val="es-EC"/>
+        </w:rPr>
         <w:lastRenderedPageBreak/>
-        <w:t>[IMAGEN SUGERIDA: Vista de la pestaña "Mi Empresa" mostrando la lista de miembros y los botones de acción]</w:t>
+        <w:t>PASOS:</w:t>
+      </w:r>
+    </w:p>
+    <w:p>
+      <w:pPr>
+        <w:rPr>
+          <w:lang w:val="es-EC"/>
+        </w:rPr>
+      </w:pPr>
+      <w:r>
+        <w:rPr>
+          <w:lang w:val="es-EC"/>
+        </w:rPr>
+        <w:t>1. Vaya a la pestaña "Activos".</w:t>
+      </w:r>
+    </w:p>
+    <w:p>
+      <w:pPr>
+        <w:rPr>
+          <w:lang w:val="es-EC"/>
+        </w:rPr>
+      </w:pPr>
+      <w:r>
+        <w:rPr>
+          <w:lang w:val="es-EC"/>
+        </w:rPr>
+        <w:t>2. Complete el formulario con:</w:t>
+      </w:r>
+    </w:p>
+    <w:p>
+      <w:pPr>
+        <w:rPr>
+          <w:lang w:val="es-EC"/>
+        </w:rPr>
+      </w:pPr>
+      <w:r>
+        <w:rPr>
+          <w:lang w:val="es-EC"/>
+        </w:rPr>
+        <w:t xml:space="preserve">   - Nombre del activo.</w:t>
+      </w:r>
+    </w:p>
+    <w:p>
+      <w:pPr>
+        <w:rPr>
+          <w:lang w:val="es-EC"/>
+        </w:rPr>
+      </w:pPr>
+      <w:r>
+        <w:rPr>
+          <w:lang w:val="es-EC"/>
+        </w:rPr>
+        <w:t xml:space="preserve">   - Categoría (Hardware, Software, Humano, etc.).</w:t>
+      </w:r>
+    </w:p>
+    <w:p>
+      <w:pPr>
+        <w:rPr>
+          <w:lang w:val="es-EC"/>
+        </w:rPr>
+      </w:pPr>
+      <w:r>
+        <w:rPr>
+          <w:lang w:val="es-EC"/>
+        </w:rPr>
+        <w:t xml:space="preserve">   - Valoración de Confidencialidad, Integridad y Disponibilidad (C-I-D) del 1 al 5.</w:t>
+      </w:r>
+    </w:p>
+    <w:p>
+      <w:pPr>
+        <w:rPr>
+          <w:lang w:val="es-EC"/>
+        </w:rPr>
+      </w:pPr>
+      <w:r>
+        <w:rPr>
+          <w:lang w:val="es-EC"/>
+        </w:rPr>
+        <w:t xml:space="preserve">   - ID Manual (Referencia propia) y Responsable.</w:t>
+      </w:r>
+    </w:p>
+    <w:p>
+      <w:pPr>
+        <w:rPr>
+          <w:lang w:val="es-EC"/>
+        </w:rPr>
+      </w:pPr>
+      <w:r>
+        <w:rPr>
+          <w:lang w:val="es-EC"/>
+        </w:rPr>
+        <w:t>3. El sistema calculará automáticamente la CRITICIDAD y generará un ID automático.</w:t>
+      </w:r>
+    </w:p>
+    <w:p>
+      <w:pPr>
+        <w:rPr>
+          <w:lang w:val="es-EC"/>
+        </w:rPr>
+      </w:pPr>
+      <w:r>
+        <w:rPr>
+          <w:lang w:val="es-EC"/>
+        </w:rPr>
+        <w:t>4. Use el buscador superior para filtrar activos por nombre o criticidad.</w:t>
+      </w:r>
+    </w:p>
+    <w:p>
+      <w:pPr>
+        <w:rPr>
+          <w:lang w:val="es-EC"/>
+        </w:rPr>
+      </w:pPr>
+    </w:p>
+    <w:p>
+      <w:pPr>
+        <w:rPr>
+          <w:lang w:val="es-EC"/>
+        </w:rPr>
+      </w:pPr>
+      <w:r>
+        <w:rPr>
+          <w:lang w:val="es-EC"/>
+        </w:rPr>
+        <w:t>[IMAGEN SUGERIDA: Formulario de activos lleno y la tabla de activos debajo mostrando los colores de criticidad]</w:t>
       </w:r>
     </w:p>
     <w:p>
@@ -508,33 +925,33 @@
         <w:rPr>
           <w:lang w:val="es-EC"/>
         </w:rPr>
-        <w:t>3. GESTIÓN DE ACTIVOS DE INFORMACIÓN</w:t>
-      </w:r>
-    </w:p>
-    <w:p>
-      <w:pPr>
-        <w:rPr>
-          <w:lang w:val="es-EC"/>
-        </w:rPr>
-      </w:pPr>
-      <w:r>
-        <w:rPr>
-          <w:lang w:val="es-EC"/>
-        </w:rPr>
-        <w:t>-------------------------------------</w:t>
-      </w:r>
-    </w:p>
-    <w:p>
-      <w:pPr>
-        <w:rPr>
-          <w:lang w:val="es-EC"/>
-        </w:rPr>
-      </w:pPr>
-      <w:r>
-        <w:rPr>
-          <w:lang w:val="es-EC"/>
-        </w:rPr>
-        <w:t>El primer paso técnico es registrar qué activos vamos a proteger.</w:t>
+        <w:t>4. EVALUACIÓN DE RIESGOS (MERC-PD)</w:t>
+      </w:r>
+    </w:p>
+    <w:p>
+      <w:pPr>
+        <w:rPr>
+          <w:lang w:val="es-EC"/>
+        </w:rPr>
+      </w:pPr>
+      <w:r>
+        <w:rPr>
+          <w:lang w:val="es-EC"/>
+        </w:rPr>
+        <w:t>-----------------------------------</w:t>
+      </w:r>
+    </w:p>
+    <w:p>
+      <w:pPr>
+        <w:rPr>
+          <w:lang w:val="es-EC"/>
+        </w:rPr>
+      </w:pPr>
+      <w:r>
+        <w:rPr>
+          <w:lang w:val="es-EC"/>
+        </w:rPr>
+        <w:t>Aquí es donde se analiza qué puede salir mal con los activos registrados.</w:t>
       </w:r>
     </w:p>
     <w:p>
@@ -567,118 +984,79 @@
         <w:rPr>
           <w:lang w:val="es-EC"/>
         </w:rPr>
-        <w:t>1. Vaya a la pestaña "Activos".</w:t>
-      </w:r>
-    </w:p>
-    <w:p>
-      <w:pPr>
-        <w:rPr>
-          <w:lang w:val="es-EC"/>
-        </w:rPr>
-      </w:pPr>
-      <w:r>
-        <w:rPr>
-          <w:lang w:val="es-EC"/>
-        </w:rPr>
-        <w:t>2. Complete el formulario con:</w:t>
-      </w:r>
-    </w:p>
-    <w:p>
-      <w:pPr>
-        <w:rPr>
-          <w:lang w:val="es-EC"/>
-        </w:rPr>
-      </w:pPr>
-      <w:r>
-        <w:rPr>
-          <w:lang w:val="es-EC"/>
-        </w:rPr>
-        <w:t xml:space="preserve">   - Nombre del activo.</w:t>
-      </w:r>
-    </w:p>
-    <w:p>
-      <w:pPr>
-        <w:rPr>
-          <w:lang w:val="es-EC"/>
-        </w:rPr>
-      </w:pPr>
-      <w:r>
-        <w:rPr>
-          <w:lang w:val="es-EC"/>
-        </w:rPr>
-        <w:t xml:space="preserve">   - Categoría (Hardware, Software, Humano, etc.).</w:t>
-      </w:r>
-    </w:p>
-    <w:p>
-      <w:pPr>
-        <w:rPr>
-          <w:lang w:val="es-EC"/>
-        </w:rPr>
-      </w:pPr>
-      <w:r>
-        <w:rPr>
-          <w:lang w:val="es-EC"/>
-        </w:rPr>
-        <w:t xml:space="preserve">   - Valoración de Confidencialidad, Integridad y Disponibilidad (C-I-D) del 1 al 5.</w:t>
-      </w:r>
-    </w:p>
-    <w:p>
-      <w:pPr>
-        <w:rPr>
-          <w:lang w:val="es-EC"/>
-        </w:rPr>
-      </w:pPr>
-      <w:r>
-        <w:rPr>
-          <w:lang w:val="es-EC"/>
-        </w:rPr>
-        <w:t xml:space="preserve">   - ID Manual (Referencia propia) y Responsable.</w:t>
-      </w:r>
-    </w:p>
-    <w:p>
-      <w:pPr>
-        <w:rPr>
-          <w:lang w:val="es-EC"/>
-        </w:rPr>
-      </w:pPr>
-      <w:r>
-        <w:rPr>
-          <w:lang w:val="es-EC"/>
-        </w:rPr>
-        <w:t>3. El sistema calculará automáticamente la CRITICIDAD y generará un ID automático.</w:t>
-      </w:r>
-    </w:p>
-    <w:p>
-      <w:pPr>
-        <w:rPr>
-          <w:lang w:val="es-EC"/>
-        </w:rPr>
-      </w:pPr>
-      <w:r>
-        <w:rPr>
-          <w:lang w:val="es-EC"/>
-        </w:rPr>
-        <w:t>4. Use el buscador superior para filtrar activos por nombre o criticidad.</w:t>
-      </w:r>
-    </w:p>
-    <w:p>
-      <w:pPr>
-        <w:rPr>
-          <w:lang w:val="es-EC"/>
-        </w:rPr>
-      </w:pPr>
-    </w:p>
-    <w:p>
-      <w:pPr>
-        <w:rPr>
-          <w:lang w:val="es-EC"/>
-        </w:rPr>
-      </w:pPr>
-      <w:r>
-        <w:rPr>
-          <w:lang w:val="es-EC"/>
-        </w:rPr>
-        <w:t>[IMAGEN SUGERIDA: Formulario de activos lleno y la tabla de activos debajo mostrando los colores de criticidad]</w:t>
+        <w:t>1. Vaya a la pestaña "Evaluar Riesgo".</w:t>
+      </w:r>
+    </w:p>
+    <w:p>
+      <w:pPr>
+        <w:rPr>
+          <w:lang w:val="es-EC"/>
+        </w:rPr>
+      </w:pPr>
+      <w:r>
+        <w:rPr>
+          <w:lang w:val="es-EC"/>
+        </w:rPr>
+        <w:t>2. Seleccione el Activo y la Amenaza de las listas desplegables (puede usar el buscador interno para encontrarlos rápido).</w:t>
+      </w:r>
+    </w:p>
+    <w:p>
+      <w:pPr>
+        <w:rPr>
+          <w:lang w:val="es-EC"/>
+        </w:rPr>
+      </w:pPr>
+      <w:r>
+        <w:rPr>
+          <w:lang w:val="es-EC"/>
+        </w:rPr>
+        <w:t>3. Califique la PROBABILIDAD (frecuencia) e IMPACTO del 1 al 5.</w:t>
+      </w:r>
+    </w:p>
+    <w:p>
+      <w:pPr>
+        <w:rPr>
+          <w:lang w:val="es-EC"/>
+        </w:rPr>
+      </w:pPr>
+      <w:r>
+        <w:rPr>
+          <w:lang w:val="es-EC"/>
+        </w:rPr>
+        <w:t>4. El sistema calculará el NIVEL DE RIESGO (Bajo, Medio, Alto, Crítico) basándose en la matriz de mapa de calor.</w:t>
+      </w:r>
+    </w:p>
+    <w:p>
+      <w:pPr>
+        <w:rPr>
+          <w:lang w:val="es-EC"/>
+        </w:rPr>
+      </w:pPr>
+      <w:r>
+        <w:rPr>
+          <w:lang w:val="es-EC"/>
+        </w:rPr>
+        <w:t>5. Verá el historial de evaluaciones filtrado por su empresa en la parte inferior.</w:t>
+      </w:r>
+    </w:p>
+    <w:p>
+      <w:pPr>
+        <w:rPr>
+          <w:lang w:val="es-EC"/>
+        </w:rPr>
+      </w:pPr>
+    </w:p>
+    <w:p>
+      <w:pPr>
+        <w:rPr>
+          <w:lang w:val="es-EC"/>
+        </w:rPr>
+      </w:pPr>
+      <w:r>
+        <w:rPr>
+          <w:lang w:val="es-EC"/>
+        </w:rPr>
+        <w:t>[IMAGEN SUGERIDA: Pantalla de Evaluación de Riesgo con los selectores buscables desplegados]</w:t>
       </w:r>
     </w:p>
     <w:p>
@@ -718,33 +1096,33 @@
         <w:rPr>
           <w:lang w:val="es-EC"/>
         </w:rPr>
-        <w:t>4. EVALUACIÓN DE RIESGOS (MERC-PD)</w:t>
-      </w:r>
-    </w:p>
-    <w:p>
-      <w:pPr>
-        <w:rPr>
-          <w:lang w:val="es-EC"/>
-        </w:rPr>
-      </w:pPr>
-      <w:r>
-        <w:rPr>
-          <w:lang w:val="es-EC"/>
-        </w:rPr>
-        <w:t>-----------------------------------</w:t>
-      </w:r>
-    </w:p>
-    <w:p>
-      <w:pPr>
-        <w:rPr>
-          <w:lang w:val="es-EC"/>
-        </w:rPr>
-      </w:pPr>
-      <w:r>
-        <w:rPr>
-          <w:lang w:val="es-EC"/>
-        </w:rPr>
-        <w:t>Aquí es donde se analiza qué puede salir mal con los activos registrados.</w:t>
+        <w:t>5. TRATAMIENTO DE RIESGOS</w:t>
+      </w:r>
+    </w:p>
+    <w:p>
+      <w:pPr>
+        <w:rPr>
+          <w:lang w:val="es-EC"/>
+        </w:rPr>
+      </w:pPr>
+      <w:r>
+        <w:rPr>
+          <w:lang w:val="es-EC"/>
+        </w:rPr>
+        <w:t>--------------------------</w:t>
+      </w:r>
+    </w:p>
+    <w:p>
+      <w:pPr>
+        <w:rPr>
+          <w:lang w:val="es-EC"/>
+        </w:rPr>
+      </w:pPr>
+      <w:r>
+        <w:rPr>
+          <w:lang w:val="es-EC"/>
+        </w:rPr>
+        <w:t>Define qué acciones se tomarán para reducir los riesgos evaluados.</w:t>
       </w:r>
     </w:p>
     <w:p>
@@ -777,93 +1155,92 @@
         <w:rPr>
           <w:lang w:val="es-EC"/>
         </w:rPr>
-        <w:t>1. Vaya a la pestaña "Evaluar Riesgo".</w:t>
-      </w:r>
-    </w:p>
-    <w:p>
-      <w:pPr>
-        <w:rPr>
-          <w:lang w:val="es-EC"/>
-        </w:rPr>
-      </w:pPr>
-      <w:r>
-        <w:rPr>
-          <w:lang w:val="es-EC"/>
-        </w:rPr>
-        <w:t>2. Seleccione el Activo y la Amenaza de las listas desplegables (puede usar el buscador interno para encontrarlos rápido).</w:t>
-      </w:r>
-    </w:p>
-    <w:p>
-      <w:pPr>
-        <w:rPr>
-          <w:lang w:val="es-EC"/>
-        </w:rPr>
-      </w:pPr>
-      <w:r>
-        <w:rPr>
-          <w:lang w:val="es-EC"/>
-        </w:rPr>
-        <w:t>3. Califique la PROBABILIDAD (frecuencia) e IMPACTO del 1 al 5.</w:t>
-      </w:r>
-    </w:p>
-    <w:p>
-      <w:pPr>
-        <w:rPr>
-          <w:lang w:val="es-EC"/>
-        </w:rPr>
-      </w:pPr>
-      <w:r>
-        <w:rPr>
-          <w:lang w:val="es-EC"/>
-        </w:rPr>
-        <w:t>4. El sistema calculará el NIVEL DE RIESGO (Bajo, Medio, Alto, Crítico) basándose en la matriz de mapa de calor.</w:t>
-      </w:r>
-    </w:p>
-    <w:p>
-      <w:pPr>
-        <w:rPr>
-          <w:lang w:val="es-EC"/>
-        </w:rPr>
-      </w:pPr>
-      <w:r>
-        <w:rPr>
-          <w:lang w:val="es-EC"/>
-        </w:rPr>
-        <w:t>5. Verá el historial de evaluaciones filtrado por su empresa en la parte inferior.</w:t>
-      </w:r>
-    </w:p>
-    <w:p>
-      <w:pPr>
-        <w:rPr>
-          <w:lang w:val="es-EC"/>
-        </w:rPr>
-      </w:pPr>
-    </w:p>
-    <w:p>
-      <w:pPr>
-        <w:rPr>
-          <w:lang w:val="es-EC"/>
-        </w:rPr>
-      </w:pPr>
-      <w:r>
-        <w:rPr>
-          <w:lang w:val="es-EC"/>
-        </w:rPr>
-        <w:t xml:space="preserve">[IMAGEN SUGERIDA: Pantalla de Evaluación de Riesgo con los selectores </w:t>
-      </w:r>
-      <w:proofErr w:type="spellStart"/>
-      <w:r>
-        <w:rPr>
-          <w:lang w:val="es-EC"/>
-        </w:rPr>
-        <w:t>buscables</w:t>
-      </w:r>
-      <w:proofErr w:type="spellEnd"/>
-      <w:r>
-        <w:rPr>
-          <w:lang w:val="es-EC"/>
-        </w:rPr>
-        <w:t xml:space="preserve"> desplegados]</w:t>
+        <w:t>1. Vaya a la pestaña "Tratamiento".</w:t>
+      </w:r>
+    </w:p>
+    <w:p>
+      <w:pPr>
+        <w:rPr>
+          <w:lang w:val="es-EC"/>
+        </w:rPr>
+      </w:pPr>
+      <w:r>
+        <w:rPr>
+          <w:lang w:val="es-EC"/>
+        </w:rPr>
+        <w:t>2. Localice el riesgo y haga clic en "Tratar".</w:t>
+      </w:r>
+    </w:p>
+    <w:p>
+      <w:pPr>
+        <w:rPr>
+          <w:lang w:val="es-EC"/>
+        </w:rPr>
+      </w:pPr>
+      <w:r>
+        <w:rPr>
+          <w:lang w:val="es-EC"/>
+        </w:rPr>
+        <w:t>3. Seleccione una o varias ESTRATEGIAS (Mitigar, Transferir, Evitar o Aceptar).</w:t>
+      </w:r>
+    </w:p>
+    <w:p>
+      <w:pPr>
+        <w:rPr>
+          <w:lang w:val="es-EC"/>
+        </w:rPr>
+      </w:pPr>
+      <w:r>
+        <w:rPr>
+          <w:lang w:val="es-EC"/>
+        </w:rPr>
+        <w:t>4. Describa el CONTROL (ejemplo: ISO 27001 Annex A.8.1).</w:t>
+      </w:r>
+    </w:p>
+    <w:p>
+      <w:pPr>
+        <w:rPr>
+          <w:lang w:val="es-EC"/>
+        </w:rPr>
+      </w:pPr>
+      <w:r>
+        <w:rPr>
+          <w:lang w:val="es-EC"/>
+        </w:rPr>
+        <w:t>5. Defina la Probabilidad e Impacto RESIDUAL (el riesgo que queda después del control).</w:t>
+      </w:r>
+    </w:p>
+    <w:p>
+      <w:pPr>
+        <w:rPr>
+          <w:lang w:val="es-EC"/>
+        </w:rPr>
+      </w:pPr>
+      <w:r>
+        <w:rPr>
+          <w:lang w:val="es-EC"/>
+        </w:rPr>
+        <w:t>6. Guarde el tratamiento.</w:t>
+      </w:r>
+    </w:p>
+    <w:p>
+      <w:pPr>
+        <w:rPr>
+          <w:lang w:val="es-EC"/>
+        </w:rPr>
+      </w:pPr>
+    </w:p>
+    <w:p>
+      <w:pPr>
+        <w:rPr>
+          <w:lang w:val="es-EC"/>
+        </w:rPr>
+      </w:pPr>
+      <w:r>
+        <w:rPr>
+          <w:lang w:val="es-EC"/>
+        </w:rPr>
+        <w:t>[IMAGEN SUGERIDA: Modal o formulario de tratamiento de riesgos con las casillas de estrategias seleccionadas]</w:t>
       </w:r>
     </w:p>
     <w:p>
@@ -903,7 +1280,191 @@
         <w:rPr>
           <w:lang w:val="es-EC"/>
         </w:rPr>
-        <w:t>5. TRATAMIENTO DE RIESGOS</w:t>
+        <w:t>6. DASHBOARD Y KPIs MERC-PD</w:t>
+      </w:r>
+    </w:p>
+    <w:p>
+      <w:pPr>
+        <w:rPr>
+          <w:lang w:val="es-EC"/>
+        </w:rPr>
+      </w:pPr>
+      <w:r>
+        <w:rPr>
+          <w:lang w:val="es-EC"/>
+        </w:rPr>
+        <w:t>---------------------------</w:t>
+      </w:r>
+    </w:p>
+    <w:p>
+      <w:pPr>
+        <w:rPr>
+          <w:lang w:val="es-EC"/>
+        </w:rPr>
+      </w:pPr>
+      <w:r>
+        <w:rPr>
+          <w:lang w:val="es-EC"/>
+        </w:rPr>
+        <w:t>Visualice el estado general de la seguridad de su empresa.</w:t>
+      </w:r>
+    </w:p>
+    <w:p>
+      <w:pPr>
+        <w:rPr>
+          <w:lang w:val="es-EC"/>
+        </w:rPr>
+      </w:pPr>
+    </w:p>
+    <w:p>
+      <w:pPr>
+        <w:rPr>
+          <w:lang w:val="es-EC"/>
+        </w:rPr>
+      </w:pPr>
+      <w:r>
+        <w:rPr>
+          <w:lang w:val="es-EC"/>
+        </w:rPr>
+        <w:t>PASOS:</w:t>
+      </w:r>
+    </w:p>
+    <w:p>
+      <w:pPr>
+        <w:rPr>
+          <w:lang w:val="es-EC"/>
+        </w:rPr>
+      </w:pPr>
+      <w:r>
+        <w:rPr>
+          <w:lang w:val="es-EC"/>
+        </w:rPr>
+        <w:t>1. Dashboard Principal: Vea el resumen de activos y riesgos altos de forma visual.</w:t>
+      </w:r>
+    </w:p>
+    <w:p>
+      <w:pPr>
+        <w:rPr>
+          <w:lang w:val="es-EC"/>
+        </w:rPr>
+      </w:pPr>
+      <w:r>
+        <w:rPr>
+          <w:lang w:val="es-EC"/>
+        </w:rPr>
+        <w:t>2. Pestaña KPIs:</w:t>
+      </w:r>
+    </w:p>
+    <w:p>
+      <w:pPr>
+        <w:rPr>
+          <w:lang w:val="es-EC"/>
+        </w:rPr>
+      </w:pPr>
+      <w:r>
+        <w:rPr>
+          <w:lang w:val="es-EC"/>
+        </w:rPr>
+        <w:t xml:space="preserve">   - KPI 1: % de Riesgos Críticos mitigados en menos de 30 días (Cálculo automático).</w:t>
+      </w:r>
+    </w:p>
+    <w:p>
+      <w:pPr>
+        <w:rPr>
+          <w:lang w:val="es-EC"/>
+        </w:rPr>
+      </w:pPr>
+      <w:r>
+        <w:rPr>
+          <w:lang w:val="es-EC"/>
+        </w:rPr>
+        <w:t xml:space="preserve">   - KPI 2: Incidentes Reportados vs Prevenidos (Ingrese los números manualmente en el formulario inferior).</w:t>
+      </w:r>
+    </w:p>
+    <w:p>
+      <w:pPr>
+        <w:rPr>
+          <w:lang w:val="es-EC"/>
+        </w:rPr>
+      </w:pPr>
+      <w:r>
+        <w:rPr>
+          <w:lang w:val="es-EC"/>
+        </w:rPr>
+        <w:t xml:space="preserve">   - KPI 3: Cobertura de Capacitación (Ingrese total de empleados y capacitados).</w:t>
+      </w:r>
+    </w:p>
+    <w:p>
+      <w:pPr>
+        <w:rPr>
+          <w:lang w:val="es-EC"/>
+        </w:rPr>
+      </w:pPr>
+      <w:r>
+        <w:rPr>
+          <w:lang w:val="es-EC"/>
+        </w:rPr>
+        <w:t>3. Los gráficos se actualizarán al instante.</w:t>
+      </w:r>
+    </w:p>
+    <w:p>
+      <w:pPr>
+        <w:rPr>
+          <w:lang w:val="es-EC"/>
+        </w:rPr>
+      </w:pPr>
+    </w:p>
+    <w:p>
+      <w:pPr>
+        <w:rPr>
+          <w:lang w:val="es-EC"/>
+        </w:rPr>
+      </w:pPr>
+      <w:r>
+        <w:rPr>
+          <w:lang w:val="es-EC"/>
+        </w:rPr>
+        <w:t>[IMAGEN SUGERIDA: Panel de KPIs con las 3 tarjetas de colores y el gráfico de torta de distribución de riesgos]</w:t>
+      </w:r>
+    </w:p>
+    <w:p>
+      <w:pPr>
+        <w:rPr>
+          <w:lang w:val="es-EC"/>
+        </w:rPr>
+      </w:pPr>
+    </w:p>
+    <w:p>
+      <w:pPr>
+        <w:rPr>
+          <w:lang w:val="es-EC"/>
+        </w:rPr>
+      </w:pPr>
+      <w:r>
+        <w:rPr>
+          <w:lang w:val="es-EC"/>
+        </w:rPr>
+        <w:t>---</w:t>
+      </w:r>
+    </w:p>
+    <w:p>
+      <w:pPr>
+        <w:rPr>
+          <w:lang w:val="es-EC"/>
+        </w:rPr>
+      </w:pPr>
+    </w:p>
+    <w:p>
+      <w:pPr>
+        <w:rPr>
+          <w:lang w:val="es-EC"/>
+        </w:rPr>
+      </w:pPr>
+      <w:r>
+        <w:rPr>
+          <w:lang w:val="es-EC"/>
+        </w:rPr>
+        <w:t>7. EXPORTACIÓN Y REPORTES</w:t>
       </w:r>
     </w:p>
     <w:p>
@@ -929,7 +1490,7 @@
         <w:rPr>
           <w:lang w:val="es-EC"/>
         </w:rPr>
-        <w:t>Define qué acciones se tomarán para reducir los riesgos evaluados.</w:t>
+        <w:t>Obtenga la documentación formal de su análisis.</w:t>
       </w:r>
     </w:p>
     <w:p>
@@ -962,494 +1523,57 @@
         <w:rPr>
           <w:lang w:val="es-EC"/>
         </w:rPr>
-        <w:t>1. Vaya a la pestaña "Tratamiento".</w:t>
-      </w:r>
-    </w:p>
-    <w:p>
-      <w:pPr>
-        <w:rPr>
-          <w:lang w:val="es-EC"/>
-        </w:rPr>
-      </w:pPr>
-      <w:r>
-        <w:rPr>
-          <w:lang w:val="es-EC"/>
-        </w:rPr>
-        <w:t>2. Localice el riesgo y haga clic en "Tratar".</w:t>
-      </w:r>
-    </w:p>
-    <w:p>
-      <w:pPr>
-        <w:rPr>
-          <w:lang w:val="es-EC"/>
-        </w:rPr>
-      </w:pPr>
-      <w:r>
-        <w:rPr>
-          <w:lang w:val="es-EC"/>
-        </w:rPr>
-        <w:t>3. Seleccione una o varias ESTRATEGIAS (Mitigar, Transferir, Evitar o Aceptar).</w:t>
-      </w:r>
-    </w:p>
-    <w:p>
-      <w:pPr>
-        <w:rPr>
-          <w:lang w:val="es-EC"/>
-        </w:rPr>
-      </w:pPr>
-      <w:r>
-        <w:rPr>
-          <w:lang w:val="es-EC"/>
-        </w:rPr>
-        <w:t xml:space="preserve">4. Describa el CONTROL (ejemplo: ISO 27001 </w:t>
-      </w:r>
-      <w:proofErr w:type="spellStart"/>
-      <w:r>
-        <w:rPr>
-          <w:lang w:val="es-EC"/>
-        </w:rPr>
-        <w:t>Annex</w:t>
-      </w:r>
-      <w:proofErr w:type="spellEnd"/>
-      <w:r>
-        <w:rPr>
-          <w:lang w:val="es-EC"/>
-        </w:rPr>
-        <w:t xml:space="preserve"> A.8.1).</w:t>
-      </w:r>
-    </w:p>
-    <w:p>
-      <w:pPr>
-        <w:rPr>
-          <w:lang w:val="es-EC"/>
-        </w:rPr>
-      </w:pPr>
-      <w:r>
-        <w:rPr>
-          <w:lang w:val="es-EC"/>
-        </w:rPr>
-        <w:t>5. Defina la Probabilidad e Impacto RESIDUAL (el riesgo que queda después del control).</w:t>
-      </w:r>
-    </w:p>
-    <w:p>
-      <w:pPr>
-        <w:rPr>
-          <w:lang w:val="es-EC"/>
-        </w:rPr>
-      </w:pPr>
-      <w:r>
-        <w:rPr>
-          <w:lang w:val="es-EC"/>
-        </w:rPr>
-        <w:t>6. Guarde el tratamiento.</w:t>
-      </w:r>
-    </w:p>
-    <w:p>
-      <w:pPr>
-        <w:rPr>
-          <w:lang w:val="es-EC"/>
-        </w:rPr>
-      </w:pPr>
-    </w:p>
-    <w:p>
-      <w:pPr>
-        <w:rPr>
-          <w:lang w:val="es-EC"/>
-        </w:rPr>
-      </w:pPr>
-      <w:r>
-        <w:rPr>
-          <w:lang w:val="es-EC"/>
-        </w:rPr>
-        <w:t>[IMAGEN SUGERIDA: Modal o formulario de tratamiento de riesgos con las casillas de estrategias seleccionadas]</w:t>
-      </w:r>
-    </w:p>
-    <w:p>
-      <w:pPr>
-        <w:rPr>
-          <w:lang w:val="es-EC"/>
-        </w:rPr>
-      </w:pPr>
-    </w:p>
-    <w:p>
-      <w:pPr>
-        <w:rPr>
-          <w:lang w:val="es-EC"/>
-        </w:rPr>
-      </w:pPr>
-      <w:r>
-        <w:rPr>
-          <w:lang w:val="es-EC"/>
-        </w:rPr>
+        <w:t>1. Vaya a la pestaña "Reportes" para ver el Registro de Riesgos consolidado.</w:t>
+      </w:r>
+    </w:p>
+    <w:p>
+      <w:pPr>
+        <w:rPr>
+          <w:lang w:val="es-EC"/>
+        </w:rPr>
+      </w:pPr>
+      <w:r>
+        <w:rPr>
+          <w:lang w:val="es-EC"/>
+        </w:rPr>
+        <w:t>2. Haga clic en "Descargar CSV" para obtener un archivo Excel que incluye todos los detalles, desde el riesgo inherente hasta el residual.</w:t>
+      </w:r>
+    </w:p>
+    <w:p>
+      <w:pPr>
+        <w:rPr>
+          <w:lang w:val="es-EC"/>
+        </w:rPr>
+      </w:pPr>
+    </w:p>
+    <w:p>
+      <w:pPr>
+        <w:rPr>
+          <w:lang w:val="es-EC"/>
+        </w:rPr>
+      </w:pPr>
+      <w:r>
+        <w:rPr>
+          <w:lang w:val="es-EC"/>
+        </w:rPr>
+        <w:t>[IMAGEN SUGERIDA: Tabla de reportes consolidada y el botón de descarga resaltado]</w:t>
+      </w:r>
+    </w:p>
+    <w:p>
+      <w:pPr>
+        <w:rPr>
+          <w:lang w:val="es-EC"/>
+        </w:rPr>
+      </w:pPr>
+    </w:p>
+    <w:p>
+      <w:r>
         <w:t>---</w:t>
       </w:r>
     </w:p>
     <w:p>
-      <w:pPr>
-        <w:rPr>
-          <w:lang w:val="es-EC"/>
-        </w:rPr>
-      </w:pPr>
-    </w:p>
-    <w:p>
-      <w:pPr>
-        <w:rPr>
-          <w:lang w:val="es-EC"/>
-        </w:rPr>
-      </w:pPr>
-      <w:r>
-        <w:rPr>
-          <w:lang w:val="es-EC"/>
-        </w:rPr>
-        <w:t xml:space="preserve">6. DASHBOARD Y </w:t>
-      </w:r>
-      <w:proofErr w:type="spellStart"/>
-      <w:r>
-        <w:rPr>
-          <w:lang w:val="es-EC"/>
-        </w:rPr>
-        <w:t>KPIs</w:t>
-      </w:r>
-      <w:proofErr w:type="spellEnd"/>
-      <w:r>
-        <w:rPr>
-          <w:lang w:val="es-EC"/>
-        </w:rPr>
-        <w:t xml:space="preserve"> MERC-PD</w:t>
-      </w:r>
-    </w:p>
-    <w:p>
-      <w:pPr>
-        <w:rPr>
-          <w:lang w:val="es-EC"/>
-        </w:rPr>
-      </w:pPr>
-      <w:r>
-        <w:rPr>
-          <w:lang w:val="es-EC"/>
-        </w:rPr>
-        <w:t>---------------------------</w:t>
-      </w:r>
-    </w:p>
-    <w:p>
-      <w:pPr>
-        <w:rPr>
-          <w:lang w:val="es-EC"/>
-        </w:rPr>
-      </w:pPr>
-      <w:r>
-        <w:rPr>
-          <w:lang w:val="es-EC"/>
-        </w:rPr>
-        <w:t>Visualice el estado general de la seguridad de su empresa.</w:t>
-      </w:r>
-    </w:p>
-    <w:p>
-      <w:pPr>
-        <w:rPr>
-          <w:lang w:val="es-EC"/>
-        </w:rPr>
-      </w:pPr>
-    </w:p>
-    <w:p>
-      <w:pPr>
-        <w:rPr>
-          <w:lang w:val="es-EC"/>
-        </w:rPr>
-      </w:pPr>
-      <w:r>
-        <w:rPr>
-          <w:lang w:val="es-EC"/>
-        </w:rPr>
-        <w:t>PASOS:</w:t>
-      </w:r>
-    </w:p>
-    <w:p>
-      <w:pPr>
-        <w:rPr>
-          <w:lang w:val="es-EC"/>
-        </w:rPr>
-      </w:pPr>
-      <w:r>
-        <w:rPr>
-          <w:lang w:val="es-EC"/>
-        </w:rPr>
-        <w:t xml:space="preserve">1. </w:t>
-      </w:r>
-      <w:proofErr w:type="spellStart"/>
-      <w:r>
-        <w:rPr>
-          <w:lang w:val="es-EC"/>
-        </w:rPr>
-        <w:t>Dashboard</w:t>
-      </w:r>
-      <w:proofErr w:type="spellEnd"/>
-      <w:r>
-        <w:rPr>
-          <w:lang w:val="es-EC"/>
-        </w:rPr>
-        <w:t xml:space="preserve"> Principal: Vea el resumen de activos y riesgos altos de forma visual.</w:t>
-      </w:r>
-    </w:p>
-    <w:p>
-      <w:pPr>
-        <w:rPr>
-          <w:lang w:val="es-EC"/>
-        </w:rPr>
-      </w:pPr>
-      <w:r>
-        <w:rPr>
-          <w:lang w:val="es-EC"/>
-        </w:rPr>
-        <w:t xml:space="preserve">2. Pestaña </w:t>
-      </w:r>
-      <w:proofErr w:type="spellStart"/>
-      <w:r>
-        <w:rPr>
-          <w:lang w:val="es-EC"/>
-        </w:rPr>
-        <w:t>KPIs</w:t>
-      </w:r>
-      <w:proofErr w:type="spellEnd"/>
-      <w:r>
-        <w:rPr>
-          <w:lang w:val="es-EC"/>
-        </w:rPr>
-        <w:t>:</w:t>
-      </w:r>
-    </w:p>
-    <w:p>
-      <w:pPr>
-        <w:rPr>
-          <w:lang w:val="es-EC"/>
-        </w:rPr>
-      </w:pPr>
-      <w:r>
-        <w:rPr>
-          <w:lang w:val="es-EC"/>
-        </w:rPr>
-        <w:t xml:space="preserve">   - KPI 1: % de Riesgos Críticos mitigados en menos de 30 días (Cálculo automático).</w:t>
-      </w:r>
-    </w:p>
-    <w:p>
-      <w:pPr>
-        <w:rPr>
-          <w:lang w:val="es-EC"/>
-        </w:rPr>
-      </w:pPr>
-      <w:r>
-        <w:rPr>
-          <w:lang w:val="es-EC"/>
-        </w:rPr>
-        <w:t xml:space="preserve">   - KPI 2: Incidentes Reportados vs Prevenidos (Ingrese los números manualmente en el formulario inferior).</w:t>
-      </w:r>
-    </w:p>
-    <w:p>
-      <w:pPr>
-        <w:rPr>
-          <w:lang w:val="es-EC"/>
-        </w:rPr>
-      </w:pPr>
-      <w:r>
-        <w:rPr>
-          <w:lang w:val="es-EC"/>
-        </w:rPr>
-        <w:t xml:space="preserve">   - KPI 3: Cobertura de Capacitación (Ingrese total de empleados y capacitados).</w:t>
-      </w:r>
-    </w:p>
-    <w:p>
-      <w:pPr>
-        <w:rPr>
-          <w:lang w:val="es-EC"/>
-        </w:rPr>
-      </w:pPr>
-      <w:r>
-        <w:rPr>
-          <w:lang w:val="es-EC"/>
-        </w:rPr>
-        <w:t>3. Los gráficos se actualizarán al instante.</w:t>
-      </w:r>
-    </w:p>
-    <w:p>
-      <w:pPr>
-        <w:rPr>
-          <w:lang w:val="es-EC"/>
-        </w:rPr>
-      </w:pPr>
-    </w:p>
-    <w:p>
-      <w:pPr>
-        <w:rPr>
-          <w:lang w:val="es-EC"/>
-        </w:rPr>
-      </w:pPr>
-      <w:r>
-        <w:rPr>
-          <w:lang w:val="es-EC"/>
-        </w:rPr>
-        <w:t xml:space="preserve">[IMAGEN SUGERIDA: Panel de </w:t>
-      </w:r>
-      <w:proofErr w:type="spellStart"/>
-      <w:r>
-        <w:rPr>
-          <w:lang w:val="es-EC"/>
-        </w:rPr>
-        <w:t>KPIs</w:t>
-      </w:r>
-      <w:proofErr w:type="spellEnd"/>
-      <w:r>
-        <w:rPr>
-          <w:lang w:val="es-EC"/>
-        </w:rPr>
-        <w:t xml:space="preserve"> con las 3 tarjetas de colores y el gráfico de torta de distribución de riesgos]</w:t>
-      </w:r>
-    </w:p>
-    <w:p>
-      <w:pPr>
-        <w:rPr>
-          <w:lang w:val="es-EC"/>
-        </w:rPr>
-      </w:pPr>
-    </w:p>
-    <w:p>
-      <w:pPr>
-        <w:rPr>
-          <w:lang w:val="es-EC"/>
-        </w:rPr>
-      </w:pPr>
-      <w:r>
-        <w:rPr>
-          <w:lang w:val="es-EC"/>
-        </w:rPr>
-        <w:t>---</w:t>
-      </w:r>
-    </w:p>
-    <w:p>
-      <w:pPr>
-        <w:rPr>
-          <w:lang w:val="es-EC"/>
-        </w:rPr>
-      </w:pPr>
-    </w:p>
-    <w:p>
-      <w:pPr>
-        <w:rPr>
-          <w:lang w:val="es-EC"/>
-        </w:rPr>
-      </w:pPr>
-      <w:r>
-        <w:rPr>
-          <w:lang w:val="es-EC"/>
-        </w:rPr>
-        <w:t>7. EXPORTACIÓN Y REPORTES</w:t>
-      </w:r>
-    </w:p>
-    <w:p>
-      <w:pPr>
-        <w:rPr>
-          <w:lang w:val="es-EC"/>
-        </w:rPr>
-      </w:pPr>
-      <w:r>
-        <w:rPr>
-          <w:lang w:val="es-EC"/>
-        </w:rPr>
-        <w:t>--------------------------</w:t>
-      </w:r>
-    </w:p>
-    <w:p>
-      <w:pPr>
-        <w:rPr>
-          <w:lang w:val="es-EC"/>
-        </w:rPr>
-      </w:pPr>
-      <w:r>
-        <w:rPr>
-          <w:lang w:val="es-EC"/>
-        </w:rPr>
-        <w:t>Obtenga la documentación formal de su análisis.</w:t>
-      </w:r>
-    </w:p>
-    <w:p>
-      <w:pPr>
-        <w:rPr>
-          <w:lang w:val="es-EC"/>
-        </w:rPr>
-      </w:pPr>
-    </w:p>
-    <w:p>
-      <w:pPr>
-        <w:rPr>
-          <w:lang w:val="es-EC"/>
-        </w:rPr>
-      </w:pPr>
-      <w:r>
-        <w:rPr>
-          <w:lang w:val="es-EC"/>
-        </w:rPr>
-        <w:t>PASOS:</w:t>
-      </w:r>
-    </w:p>
-    <w:p>
-      <w:pPr>
-        <w:rPr>
-          <w:lang w:val="es-EC"/>
-        </w:rPr>
-      </w:pPr>
-      <w:r>
-        <w:rPr>
-          <w:lang w:val="es-EC"/>
-        </w:rPr>
-        <w:t>1. Vaya a la pestaña "Reportes" para ver el Registro de Riesgos consolidado.</w:t>
-      </w:r>
-    </w:p>
-    <w:p>
-      <w:pPr>
-        <w:rPr>
-          <w:lang w:val="es-EC"/>
-        </w:rPr>
-      </w:pPr>
-      <w:r>
-        <w:rPr>
-          <w:lang w:val="es-EC"/>
-        </w:rPr>
-        <w:t>2. Haga clic en "Descargar CSV" para obtener un archivo Excel que incluye todos los detalles, desde el riesgo inherente hasta el residual.</w:t>
-      </w:r>
-    </w:p>
-    <w:p>
-      <w:pPr>
-        <w:rPr>
-          <w:lang w:val="es-EC"/>
-        </w:rPr>
-      </w:pPr>
-    </w:p>
-    <w:p>
-      <w:pPr>
-        <w:rPr>
-          <w:lang w:val="es-EC"/>
-        </w:rPr>
-      </w:pPr>
-      <w:r>
-        <w:rPr>
-          <w:lang w:val="es-EC"/>
-        </w:rPr>
-        <w:t>[IMAGEN SUGERIDA: Tabla de reportes consolidada y el botón de descarga resaltado]</w:t>
-      </w:r>
-    </w:p>
-    <w:p>
-      <w:pPr>
-        <w:rPr>
-          <w:lang w:val="es-EC"/>
-        </w:rPr>
-      </w:pPr>
-    </w:p>
-    <w:p>
-      <w:r>
-        <w:t>---</w:t>
-      </w:r>
-    </w:p>
-    <w:p>
-      <w:r>
+      <w:r>
+        <w:lastRenderedPageBreak/>
         <w:t>FIN DEL MANUAL DE USUARIO</w:t>
       </w:r>
     </w:p>
@@ -2066,7 +2190,6 @@
   <w:style w:type="character" w:default="1" w:styleId="DefaultParagraphFont">
     <w:name w:val="Default Paragraph Font"/>
     <w:uiPriority w:val="1"/>
-    <w:semiHidden/>
     <w:unhideWhenUsed/>
   </w:style>
   <w:style w:type="table" w:default="1" w:styleId="TableNormal">

</xml_diff>